<commit_message>
mis à jour partie MCD
</commit_message>
<xml_diff>
--- a/Projet de crèche.docx
+++ b/Projet de crèche.docx
@@ -1367,6 +1367,12 @@
         </w:rPr>
         <w:lastRenderedPageBreak/>
         <w:t>Le model conceptuel de données (MCD)</w:t>
+      </w:r>
+      <w:r>
+        <w:rPr>
+          <w:b/>
+        </w:rPr>
+        <w:t xml:space="preserve"> Version 1</w:t>
       </w:r>
     </w:p>
     <w:p>
@@ -1474,140 +1480,34 @@
           <w:b/>
         </w:rPr>
       </w:pPr>
-    </w:p>
-    <w:p>
-      <w:pPr>
-        <w:spacing w:after="0" w:line="240" w:lineRule="auto"/>
-        <w:rPr>
-          <w:b/>
-        </w:rPr>
-      </w:pPr>
-    </w:p>
-    <w:p>
-      <w:pPr>
-        <w:spacing w:after="0" w:line="240" w:lineRule="auto"/>
-        <w:rPr>
-          <w:b/>
-        </w:rPr>
-      </w:pPr>
-    </w:p>
-    <w:p>
-      <w:pPr>
-        <w:spacing w:after="0" w:line="240" w:lineRule="auto"/>
-        <w:rPr>
-          <w:b/>
-        </w:rPr>
-      </w:pPr>
-    </w:p>
-    <w:p>
-      <w:pPr>
-        <w:spacing w:after="0" w:line="240" w:lineRule="auto"/>
-        <w:rPr>
-          <w:b/>
-        </w:rPr>
-      </w:pPr>
-    </w:p>
-    <w:p>
-      <w:pPr>
-        <w:spacing w:after="0" w:line="240" w:lineRule="auto"/>
-        <w:rPr>
-          <w:b/>
-        </w:rPr>
-      </w:pPr>
-    </w:p>
-    <w:p>
-      <w:pPr>
-        <w:spacing w:after="0" w:line="240" w:lineRule="auto"/>
-        <w:rPr>
-          <w:b/>
-        </w:rPr>
-      </w:pPr>
-    </w:p>
-    <w:p>
-      <w:pPr>
-        <w:spacing w:after="0" w:line="240" w:lineRule="auto"/>
-        <w:rPr>
-          <w:b/>
-        </w:rPr>
-      </w:pPr>
-    </w:p>
-    <w:p>
-      <w:pPr>
-        <w:spacing w:after="0" w:line="240" w:lineRule="auto"/>
-        <w:rPr>
-          <w:b/>
-        </w:rPr>
-      </w:pPr>
-    </w:p>
-    <w:p>
-      <w:pPr>
-        <w:spacing w:after="0" w:line="240" w:lineRule="auto"/>
-        <w:rPr>
-          <w:b/>
-        </w:rPr>
-      </w:pPr>
-    </w:p>
-    <w:p>
-      <w:pPr>
-        <w:spacing w:after="0" w:line="240" w:lineRule="auto"/>
-        <w:rPr>
-          <w:b/>
-        </w:rPr>
-      </w:pPr>
-    </w:p>
-    <w:p>
-      <w:pPr>
-        <w:spacing w:after="0" w:line="240" w:lineRule="auto"/>
-        <w:rPr>
-          <w:b/>
-        </w:rPr>
-      </w:pPr>
-    </w:p>
-    <w:p>
-      <w:pPr>
-        <w:spacing w:after="0" w:line="240" w:lineRule="auto"/>
-        <w:rPr>
-          <w:b/>
-        </w:rPr>
-      </w:pPr>
-    </w:p>
-    <w:p>
-      <w:pPr>
-        <w:spacing w:after="0" w:line="240" w:lineRule="auto"/>
-        <w:rPr>
-          <w:b/>
-        </w:rPr>
-      </w:pPr>
-    </w:p>
-    <w:p>
-      <w:pPr>
-        <w:spacing w:after="0" w:line="240" w:lineRule="auto"/>
-        <w:rPr>
-          <w:b/>
-        </w:rPr>
-      </w:pPr>
-    </w:p>
-    <w:p>
-      <w:pPr>
-        <w:spacing w:after="0" w:line="240" w:lineRule="auto"/>
-        <w:rPr>
-          <w:b/>
-        </w:rPr>
-      </w:pPr>
-    </w:p>
-    <w:p>
-      <w:pPr>
-        <w:spacing w:after="0" w:line="240" w:lineRule="auto"/>
-        <w:rPr>
-          <w:b/>
-        </w:rPr>
-      </w:pPr>
-      <w:r>
-        <w:rPr>
-          <w:b/>
-        </w:rPr>
-        <w:t>Diagramme de cas d'utilisation:</w:t>
-      </w:r>
+      <w:r>
+        <w:rPr>
+          <w:b/>
+        </w:rPr>
+        <w:t>Le model conceptuel de données (MCD)</w:t>
+      </w:r>
+      <w:r>
+        <w:rPr>
+          <w:b/>
+        </w:rPr>
+        <w:t xml:space="preserve"> Version 2</w:t>
+      </w:r>
+    </w:p>
+    <w:p>
+      <w:pPr>
+        <w:spacing w:after="0" w:line="240" w:lineRule="auto"/>
+        <w:rPr>
+          <w:b/>
+        </w:rPr>
+      </w:pPr>
+    </w:p>
+    <w:p>
+      <w:pPr>
+        <w:spacing w:after="0" w:line="240" w:lineRule="auto"/>
+        <w:rPr>
+          <w:b/>
+        </w:rPr>
+      </w:pPr>
     </w:p>
     <w:p>
       <w:pPr>
@@ -1622,6 +1522,176 @@
           <w:noProof/>
           <w:lang w:eastAsia="fr-FR"/>
         </w:rPr>
+        <w:lastRenderedPageBreak/>
+        <w:drawing>
+          <wp:inline distT="0" distB="0" distL="0" distR="0">
+            <wp:extent cx="5760720" cy="5301615"/>
+            <wp:effectExtent l="19050" t="0" r="0" b="0"/>
+            <wp:docPr id="1" name="Image 0" descr="MCD.jpg"/>
+            <wp:cNvGraphicFramePr>
+              <a:graphicFrameLocks xmlns:a="http://schemas.openxmlformats.org/drawingml/2006/main" noChangeAspect="1"/>
+            </wp:cNvGraphicFramePr>
+            <a:graphic xmlns:a="http://schemas.openxmlformats.org/drawingml/2006/main">
+              <a:graphicData uri="http://schemas.openxmlformats.org/drawingml/2006/picture">
+                <pic:pic xmlns:pic="http://schemas.openxmlformats.org/drawingml/2006/picture">
+                  <pic:nvPicPr>
+                    <pic:cNvPr id="0" name="MCD.jpg"/>
+                    <pic:cNvPicPr/>
+                  </pic:nvPicPr>
+                  <pic:blipFill>
+                    <a:blip r:embed="rId5"/>
+                    <a:stretch>
+                      <a:fillRect/>
+                    </a:stretch>
+                  </pic:blipFill>
+                  <pic:spPr>
+                    <a:xfrm>
+                      <a:off x="0" y="0"/>
+                      <a:ext cx="5760720" cy="5301615"/>
+                    </a:xfrm>
+                    <a:prstGeom prst="rect">
+                      <a:avLst/>
+                    </a:prstGeom>
+                  </pic:spPr>
+                </pic:pic>
+              </a:graphicData>
+            </a:graphic>
+          </wp:inline>
+        </w:drawing>
+      </w:r>
+    </w:p>
+    <w:p>
+      <w:pPr>
+        <w:spacing w:after="0" w:line="240" w:lineRule="auto"/>
+        <w:rPr>
+          <w:b/>
+        </w:rPr>
+      </w:pPr>
+    </w:p>
+    <w:p>
+      <w:pPr>
+        <w:spacing w:after="0" w:line="240" w:lineRule="auto"/>
+        <w:rPr>
+          <w:b/>
+        </w:rPr>
+      </w:pPr>
+    </w:p>
+    <w:p>
+      <w:pPr>
+        <w:spacing w:after="0" w:line="240" w:lineRule="auto"/>
+        <w:rPr>
+          <w:b/>
+        </w:rPr>
+      </w:pPr>
+    </w:p>
+    <w:p>
+      <w:pPr>
+        <w:spacing w:after="0" w:line="240" w:lineRule="auto"/>
+        <w:rPr>
+          <w:b/>
+        </w:rPr>
+      </w:pPr>
+    </w:p>
+    <w:p>
+      <w:pPr>
+        <w:spacing w:after="0" w:line="240" w:lineRule="auto"/>
+        <w:rPr>
+          <w:b/>
+        </w:rPr>
+      </w:pPr>
+    </w:p>
+    <w:p>
+      <w:pPr>
+        <w:spacing w:after="0" w:line="240" w:lineRule="auto"/>
+        <w:rPr>
+          <w:b/>
+        </w:rPr>
+      </w:pPr>
+    </w:p>
+    <w:p>
+      <w:pPr>
+        <w:spacing w:after="0" w:line="240" w:lineRule="auto"/>
+        <w:rPr>
+          <w:b/>
+        </w:rPr>
+      </w:pPr>
+    </w:p>
+    <w:p>
+      <w:pPr>
+        <w:spacing w:after="0" w:line="240" w:lineRule="auto"/>
+        <w:rPr>
+          <w:b/>
+        </w:rPr>
+      </w:pPr>
+    </w:p>
+    <w:p>
+      <w:pPr>
+        <w:spacing w:after="0" w:line="240" w:lineRule="auto"/>
+        <w:rPr>
+          <w:b/>
+        </w:rPr>
+      </w:pPr>
+    </w:p>
+    <w:p>
+      <w:pPr>
+        <w:spacing w:after="0" w:line="240" w:lineRule="auto"/>
+        <w:rPr>
+          <w:b/>
+        </w:rPr>
+      </w:pPr>
+    </w:p>
+    <w:p>
+      <w:pPr>
+        <w:spacing w:after="0" w:line="240" w:lineRule="auto"/>
+        <w:rPr>
+          <w:b/>
+        </w:rPr>
+      </w:pPr>
+    </w:p>
+    <w:p>
+      <w:pPr>
+        <w:spacing w:after="0" w:line="240" w:lineRule="auto"/>
+        <w:rPr>
+          <w:b/>
+        </w:rPr>
+      </w:pPr>
+    </w:p>
+    <w:p>
+      <w:pPr>
+        <w:spacing w:after="0" w:line="240" w:lineRule="auto"/>
+        <w:rPr>
+          <w:b/>
+        </w:rPr>
+      </w:pPr>
+    </w:p>
+    <w:p>
+      <w:pPr>
+        <w:spacing w:after="0" w:line="240" w:lineRule="auto"/>
+        <w:rPr>
+          <w:b/>
+        </w:rPr>
+      </w:pPr>
+      <w:r>
+        <w:rPr>
+          <w:b/>
+        </w:rPr>
+        <w:t>Diagramme de cas d'utilisation:</w:t>
+      </w:r>
+    </w:p>
+    <w:p>
+      <w:pPr>
+        <w:spacing w:after="0" w:line="240" w:lineRule="auto"/>
+        <w:rPr>
+          <w:b/>
+        </w:rPr>
+      </w:pPr>
+      <w:r>
+        <w:rPr>
+          <w:b/>
+          <w:noProof/>
+          <w:lang w:eastAsia="fr-FR"/>
+        </w:rPr>
+        <w:lastRenderedPageBreak/>
         <w:drawing>
           <wp:inline distT="0" distB="0" distL="0" distR="0">
             <wp:extent cx="5760720" cy="4302760"/>
@@ -1638,7 +1708,7 @@
                     <pic:cNvPicPr/>
                   </pic:nvPicPr>
                   <pic:blipFill>
-                    <a:blip r:embed="rId5"/>
+                    <a:blip r:embed="rId6"/>
                     <a:stretch>
                       <a:fillRect/>
                     </a:stretch>

</xml_diff>